<commit_message>
Panel de administrador creado.
</commit_message>
<xml_diff>
--- a/Practicas_PROYECTO/Memoria/UF1-NF5-TR1_Grupo7-Noel.docx
+++ b/Practicas_PROYECTO/Memoria/UF1-NF5-TR1_Grupo7-Noel.docx
@@ -4321,7 +4321,7 @@
           <w:r>
             <w:fldChar w:fldCharType="separate"/>
           </w:r>
-          <w:hyperlink w:anchor="_Toc133744341" w:history="1">
+          <w:hyperlink w:anchor="_Toc133841660" w:history="1">
             <w:r>
               <w:rPr>
                 <w:rStyle w:val="Hipervnculo"/>
@@ -4348,7 +4348,7 @@
                 <w:noProof/>
                 <w:webHidden/>
               </w:rPr>
-              <w:instrText xml:space="preserve"> PAGEREF _Toc133744341 \h </w:instrText>
+              <w:instrText xml:space="preserve"> PAGEREF _Toc133841660 \h </w:instrText>
             </w:r>
             <w:r>
               <w:rPr>
@@ -4391,7 +4391,7 @@
               <w:lang w:eastAsia="es-ES"/>
             </w:rPr>
           </w:pPr>
-          <w:hyperlink w:anchor="_Toc133744342" w:history="1">
+          <w:hyperlink w:anchor="_Toc133841661" w:history="1">
             <w:r>
               <w:rPr>
                 <w:rStyle w:val="Hipervnculo"/>
@@ -4418,7 +4418,7 @@
                 <w:noProof/>
                 <w:webHidden/>
               </w:rPr>
-              <w:instrText xml:space="preserve"> PAGEREF _Toc133744342 \h </w:instrText>
+              <w:instrText xml:space="preserve"> PAGEREF _Toc133841661 \h </w:instrText>
             </w:r>
             <w:r>
               <w:rPr>
@@ -4461,7 +4461,7 @@
               <w:lang w:eastAsia="es-ES"/>
             </w:rPr>
           </w:pPr>
-          <w:hyperlink w:anchor="_Toc133744343" w:history="1">
+          <w:hyperlink w:anchor="_Toc133841662" w:history="1">
             <w:r>
               <w:rPr>
                 <w:rStyle w:val="Hipervnculo"/>
@@ -4488,7 +4488,7 @@
                 <w:noProof/>
                 <w:webHidden/>
               </w:rPr>
-              <w:instrText xml:space="preserve"> PAGEREF _Toc133744343 \h </w:instrText>
+              <w:instrText xml:space="preserve"> PAGEREF _Toc133841662 \h </w:instrText>
             </w:r>
             <w:r>
               <w:rPr>
@@ -4532,7 +4532,7 @@
               <w:lang w:eastAsia="es-ES"/>
             </w:rPr>
           </w:pPr>
-          <w:hyperlink w:anchor="_Toc133744344" w:history="1">
+          <w:hyperlink w:anchor="_Toc133841663" w:history="1">
             <w:r>
               <w:rPr>
                 <w:rStyle w:val="Hipervnculo"/>
@@ -4575,7 +4575,7 @@
                 <w:noProof/>
                 <w:webHidden/>
               </w:rPr>
-              <w:instrText xml:space="preserve"> PAGEREF _Toc133744344 \h </w:instrText>
+              <w:instrText xml:space="preserve"> PAGEREF _Toc133841663 \h </w:instrText>
             </w:r>
             <w:r>
               <w:rPr>
@@ -4615,7 +4615,7 @@
               <w:lang w:eastAsia="es-ES"/>
             </w:rPr>
           </w:pPr>
-          <w:hyperlink w:anchor="_Toc133744345" w:history="1">
+          <w:hyperlink w:anchor="_Toc133841664" w:history="1">
             <w:r>
               <w:rPr>
                 <w:rStyle w:val="Hipervnculo"/>
@@ -4657,7 +4657,7 @@
                 <w:noProof/>
                 <w:webHidden/>
               </w:rPr>
-              <w:instrText xml:space="preserve"> PAGEREF _Toc133744345 \h </w:instrText>
+              <w:instrText xml:space="preserve"> PAGEREF _Toc133841664 \h </w:instrText>
             </w:r>
             <w:r>
               <w:rPr>
@@ -4697,7 +4697,7 @@
               <w:lang w:eastAsia="es-ES"/>
             </w:rPr>
           </w:pPr>
-          <w:hyperlink w:anchor="_Toc133744346" w:history="1">
+          <w:hyperlink w:anchor="_Toc133841665" w:history="1">
             <w:r>
               <w:rPr>
                 <w:rStyle w:val="Hipervnculo"/>
@@ -4739,7 +4739,7 @@
                 <w:noProof/>
                 <w:webHidden/>
               </w:rPr>
-              <w:instrText xml:space="preserve"> PAGEREF _Toc133744346 \h </w:instrText>
+              <w:instrText xml:space="preserve"> PAGEREF _Toc133841665 \h </w:instrText>
             </w:r>
             <w:r>
               <w:rPr>
@@ -4783,7 +4783,7 @@
               <w:lang w:eastAsia="es-ES"/>
             </w:rPr>
           </w:pPr>
-          <w:hyperlink w:anchor="_Toc133744347" w:history="1">
+          <w:hyperlink w:anchor="_Toc133841666" w:history="1">
             <w:r>
               <w:rPr>
                 <w:rStyle w:val="Hipervnculo"/>
@@ -4826,7 +4826,7 @@
                 <w:noProof/>
                 <w:webHidden/>
               </w:rPr>
-              <w:instrText xml:space="preserve"> PAGEREF _Toc133744347 \h </w:instrText>
+              <w:instrText xml:space="preserve"> PAGEREF _Toc133841666 \h </w:instrText>
             </w:r>
             <w:r>
               <w:rPr>
@@ -4866,7 +4866,7 @@
               <w:lang w:eastAsia="es-ES"/>
             </w:rPr>
           </w:pPr>
-          <w:hyperlink w:anchor="_Toc133744348" w:history="1">
+          <w:hyperlink w:anchor="_Toc133841667" w:history="1">
             <w:r>
               <w:rPr>
                 <w:rStyle w:val="Hipervnculo"/>
@@ -4908,7 +4908,7 @@
                 <w:noProof/>
                 <w:webHidden/>
               </w:rPr>
-              <w:instrText xml:space="preserve"> PAGEREF _Toc133744348 \h </w:instrText>
+              <w:instrText xml:space="preserve"> PAGEREF _Toc133841667 \h </w:instrText>
             </w:r>
             <w:r>
               <w:rPr>
@@ -4948,7 +4948,7 @@
               <w:lang w:eastAsia="es-ES"/>
             </w:rPr>
           </w:pPr>
-          <w:hyperlink w:anchor="_Toc133744349" w:history="1">
+          <w:hyperlink w:anchor="_Toc133841668" w:history="1">
             <w:r>
               <w:rPr>
                 <w:rStyle w:val="Hipervnculo"/>
@@ -4990,7 +4990,7 @@
                 <w:noProof/>
                 <w:webHidden/>
               </w:rPr>
-              <w:instrText xml:space="preserve"> PAGEREF _Toc133744349 \h </w:instrText>
+              <w:instrText xml:space="preserve"> PAGEREF _Toc133841668 \h </w:instrText>
             </w:r>
             <w:r>
               <w:rPr>
@@ -5030,7 +5030,7 @@
               <w:lang w:eastAsia="es-ES"/>
             </w:rPr>
           </w:pPr>
-          <w:hyperlink w:anchor="_Toc133744350" w:history="1">
+          <w:hyperlink w:anchor="_Toc133841669" w:history="1">
             <w:r>
               <w:rPr>
                 <w:rStyle w:val="Hipervnculo"/>
@@ -5072,7 +5072,7 @@
                 <w:noProof/>
                 <w:webHidden/>
               </w:rPr>
-              <w:instrText xml:space="preserve"> PAGEREF _Toc133744350 \h </w:instrText>
+              <w:instrText xml:space="preserve"> PAGEREF _Toc133841669 \h </w:instrText>
             </w:r>
             <w:r>
               <w:rPr>
@@ -5112,7 +5112,7 @@
               <w:lang w:eastAsia="es-ES"/>
             </w:rPr>
           </w:pPr>
-          <w:hyperlink w:anchor="_Toc133744351" w:history="1">
+          <w:hyperlink w:anchor="_Toc133841670" w:history="1">
             <w:r>
               <w:rPr>
                 <w:rStyle w:val="Hipervnculo"/>
@@ -5154,7 +5154,7 @@
                 <w:noProof/>
                 <w:webHidden/>
               </w:rPr>
-              <w:instrText xml:space="preserve"> PAGEREF _Toc133744351 \h </w:instrText>
+              <w:instrText xml:space="preserve"> PAGEREF _Toc133841670 \h </w:instrText>
             </w:r>
             <w:r>
               <w:rPr>
@@ -5194,7 +5194,7 @@
               <w:lang w:eastAsia="es-ES"/>
             </w:rPr>
           </w:pPr>
-          <w:hyperlink w:anchor="_Toc133744352" w:history="1">
+          <w:hyperlink w:anchor="_Toc133841671" w:history="1">
             <w:r>
               <w:rPr>
                 <w:rStyle w:val="Hipervnculo"/>
@@ -5236,7 +5236,7 @@
                 <w:noProof/>
                 <w:webHidden/>
               </w:rPr>
-              <w:instrText xml:space="preserve"> PAGEREF _Toc133744352 \h </w:instrText>
+              <w:instrText xml:space="preserve"> PAGEREF _Toc133841671 \h </w:instrText>
             </w:r>
             <w:r>
               <w:rPr>
@@ -5276,7 +5276,7 @@
               <w:lang w:eastAsia="es-ES"/>
             </w:rPr>
           </w:pPr>
-          <w:hyperlink w:anchor="_Toc133744353" w:history="1">
+          <w:hyperlink w:anchor="_Toc133841672" w:history="1">
             <w:r>
               <w:rPr>
                 <w:rStyle w:val="Hipervnculo"/>
@@ -5318,7 +5318,7 @@
                 <w:noProof/>
                 <w:webHidden/>
               </w:rPr>
-              <w:instrText xml:space="preserve"> PAGEREF _Toc133744353 \h </w:instrText>
+              <w:instrText xml:space="preserve"> PAGEREF _Toc133841672 \h </w:instrText>
             </w:r>
             <w:r>
               <w:rPr>
@@ -5361,7 +5361,7 @@
               <w:lang w:eastAsia="es-ES"/>
             </w:rPr>
           </w:pPr>
-          <w:hyperlink w:anchor="_Toc133744354" w:history="1">
+          <w:hyperlink w:anchor="_Toc133841673" w:history="1">
             <w:r>
               <w:rPr>
                 <w:rStyle w:val="Hipervnculo"/>
@@ -5388,7 +5388,7 @@
                 <w:noProof/>
                 <w:webHidden/>
               </w:rPr>
-              <w:instrText xml:space="preserve"> PAGEREF _Toc133744354 \h </w:instrText>
+              <w:instrText xml:space="preserve"> PAGEREF _Toc133841673 \h </w:instrText>
             </w:r>
             <w:r>
               <w:rPr>
@@ -5432,7 +5432,7 @@
               <w:lang w:eastAsia="es-ES"/>
             </w:rPr>
           </w:pPr>
-          <w:hyperlink w:anchor="_Toc133744355" w:history="1">
+          <w:hyperlink w:anchor="_Toc133841674" w:history="1">
             <w:r>
               <w:rPr>
                 <w:rStyle w:val="Hipervnculo"/>
@@ -5475,7 +5475,7 @@
                 <w:noProof/>
                 <w:webHidden/>
               </w:rPr>
-              <w:instrText xml:space="preserve"> PAGEREF _Toc133744355 \h </w:instrText>
+              <w:instrText xml:space="preserve"> PAGEREF _Toc133841674 \h </w:instrText>
             </w:r>
             <w:r>
               <w:rPr>
@@ -5519,7 +5519,7 @@
               <w:lang w:eastAsia="es-ES"/>
             </w:rPr>
           </w:pPr>
-          <w:hyperlink w:anchor="_Toc133744356" w:history="1">
+          <w:hyperlink w:anchor="_Toc133841675" w:history="1">
             <w:r>
               <w:rPr>
                 <w:rStyle w:val="Hipervnculo"/>
@@ -5562,7 +5562,7 @@
                 <w:noProof/>
                 <w:webHidden/>
               </w:rPr>
-              <w:instrText xml:space="preserve"> PAGEREF _Toc133744356 \h </w:instrText>
+              <w:instrText xml:space="preserve"> PAGEREF _Toc133841675 \h </w:instrText>
             </w:r>
             <w:r>
               <w:rPr>
@@ -5606,7 +5606,7 @@
               <w:lang w:eastAsia="es-ES"/>
             </w:rPr>
           </w:pPr>
-          <w:hyperlink w:anchor="_Toc133744357" w:history="1">
+          <w:hyperlink w:anchor="_Toc133841676" w:history="1">
             <w:r>
               <w:rPr>
                 <w:rStyle w:val="Hipervnculo"/>
@@ -5649,7 +5649,7 @@
                 <w:noProof/>
                 <w:webHidden/>
               </w:rPr>
-              <w:instrText xml:space="preserve"> PAGEREF _Toc133744357 \h </w:instrText>
+              <w:instrText xml:space="preserve"> PAGEREF _Toc133841676 \h </w:instrText>
             </w:r>
             <w:r>
               <w:rPr>
@@ -5692,7 +5692,7 @@
               <w:lang w:eastAsia="es-ES"/>
             </w:rPr>
           </w:pPr>
-          <w:hyperlink w:anchor="_Toc133744358" w:history="1">
+          <w:hyperlink w:anchor="_Toc133841677" w:history="1">
             <w:r>
               <w:rPr>
                 <w:rStyle w:val="Hipervnculo"/>
@@ -5719,7 +5719,7 @@
                 <w:noProof/>
                 <w:webHidden/>
               </w:rPr>
-              <w:instrText xml:space="preserve"> PAGEREF _Toc133744358 \h </w:instrText>
+              <w:instrText xml:space="preserve"> PAGEREF _Toc133841677 \h </w:instrText>
             </w:r>
             <w:r>
               <w:rPr>
@@ -5763,7 +5763,7 @@
               <w:lang w:eastAsia="es-ES"/>
             </w:rPr>
           </w:pPr>
-          <w:hyperlink w:anchor="_Toc133744359" w:history="1">
+          <w:hyperlink w:anchor="_Toc133841678" w:history="1">
             <w:r>
               <w:rPr>
                 <w:rStyle w:val="Hipervnculo"/>
@@ -5806,7 +5806,7 @@
                 <w:noProof/>
                 <w:webHidden/>
               </w:rPr>
-              <w:instrText xml:space="preserve"> PAGEREF _Toc133744359 \h </w:instrText>
+              <w:instrText xml:space="preserve"> PAGEREF _Toc133841678 \h </w:instrText>
             </w:r>
             <w:r>
               <w:rPr>
@@ -5850,7 +5850,7 @@
               <w:lang w:eastAsia="es-ES"/>
             </w:rPr>
           </w:pPr>
-          <w:hyperlink w:anchor="_Toc133744360" w:history="1">
+          <w:hyperlink w:anchor="_Toc133841679" w:history="1">
             <w:r>
               <w:rPr>
                 <w:rStyle w:val="Hipervnculo"/>
@@ -5893,7 +5893,7 @@
                 <w:noProof/>
                 <w:webHidden/>
               </w:rPr>
-              <w:instrText xml:space="preserve"> PAGEREF _Toc133744360 \h </w:instrText>
+              <w:instrText xml:space="preserve"> PAGEREF _Toc133841679 \h </w:instrText>
             </w:r>
             <w:r>
               <w:rPr>
@@ -5937,7 +5937,7 @@
               <w:lang w:eastAsia="es-ES"/>
             </w:rPr>
           </w:pPr>
-          <w:hyperlink w:anchor="_Toc133744361" w:history="1">
+          <w:hyperlink w:anchor="_Toc133841680" w:history="1">
             <w:r>
               <w:rPr>
                 <w:rStyle w:val="Hipervnculo"/>
@@ -5980,7 +5980,7 @@
                 <w:noProof/>
                 <w:webHidden/>
               </w:rPr>
-              <w:instrText xml:space="preserve"> PAGEREF _Toc133744361 \h </w:instrText>
+              <w:instrText xml:space="preserve"> PAGEREF _Toc133841680 \h </w:instrText>
             </w:r>
             <w:r>
               <w:rPr>
@@ -6024,7 +6024,7 @@
               <w:lang w:eastAsia="es-ES"/>
             </w:rPr>
           </w:pPr>
-          <w:hyperlink w:anchor="_Toc133744362" w:history="1">
+          <w:hyperlink w:anchor="_Toc133841681" w:history="1">
             <w:r>
               <w:rPr>
                 <w:rStyle w:val="Hipervnculo"/>
@@ -6067,7 +6067,7 @@
                 <w:noProof/>
                 <w:webHidden/>
               </w:rPr>
-              <w:instrText xml:space="preserve"> PAGEREF _Toc133744362 \h </w:instrText>
+              <w:instrText xml:space="preserve"> PAGEREF _Toc133841681 \h </w:instrText>
             </w:r>
             <w:r>
               <w:rPr>
@@ -6111,7 +6111,7 @@
               <w:lang w:eastAsia="es-ES"/>
             </w:rPr>
           </w:pPr>
-          <w:hyperlink w:anchor="_Toc133744363" w:history="1">
+          <w:hyperlink w:anchor="_Toc133841682" w:history="1">
             <w:r>
               <w:rPr>
                 <w:rStyle w:val="Hipervnculo"/>
@@ -6154,7 +6154,7 @@
                 <w:noProof/>
                 <w:webHidden/>
               </w:rPr>
-              <w:instrText xml:space="preserve"> PAGEREF _Toc133744363 \h </w:instrText>
+              <w:instrText xml:space="preserve"> PAGEREF _Toc133841682 \h </w:instrText>
             </w:r>
             <w:r>
               <w:rPr>
@@ -6197,7 +6197,7 @@
               <w:lang w:eastAsia="es-ES"/>
             </w:rPr>
           </w:pPr>
-          <w:hyperlink w:anchor="_Toc133744364" w:history="1">
+          <w:hyperlink w:anchor="_Toc133841683" w:history="1">
             <w:r>
               <w:rPr>
                 <w:rStyle w:val="Hipervnculo"/>
@@ -6224,7 +6224,7 @@
                 <w:noProof/>
                 <w:webHidden/>
               </w:rPr>
-              <w:instrText xml:space="preserve"> PAGEREF _Toc133744364 \h </w:instrText>
+              <w:instrText xml:space="preserve"> PAGEREF _Toc133841683 \h </w:instrText>
             </w:r>
             <w:r>
               <w:rPr>
@@ -6264,7 +6264,7 @@
               <w:lang w:eastAsia="es-ES"/>
             </w:rPr>
           </w:pPr>
-          <w:hyperlink w:anchor="_Toc133744365" w:history="1">
+          <w:hyperlink w:anchor="_Toc133841684" w:history="1">
             <w:r>
               <w:rPr>
                 <w:rStyle w:val="Hipervnculo"/>
@@ -6306,7 +6306,7 @@
                 <w:noProof/>
                 <w:webHidden/>
               </w:rPr>
-              <w:instrText xml:space="preserve"> PAGEREF _Toc133744365 \h </w:instrText>
+              <w:instrText xml:space="preserve"> PAGEREF _Toc133841684 \h </w:instrText>
             </w:r>
             <w:r>
               <w:rPr>
@@ -6346,7 +6346,7 @@
               <w:lang w:eastAsia="es-ES"/>
             </w:rPr>
           </w:pPr>
-          <w:hyperlink w:anchor="_Toc133744366" w:history="1">
+          <w:hyperlink w:anchor="_Toc133841685" w:history="1">
             <w:r>
               <w:rPr>
                 <w:rStyle w:val="Hipervnculo"/>
@@ -6388,7 +6388,7 @@
                 <w:noProof/>
                 <w:webHidden/>
               </w:rPr>
-              <w:instrText xml:space="preserve"> PAGEREF _Toc133744366 \h </w:instrText>
+              <w:instrText xml:space="preserve"> PAGEREF _Toc133841685 \h </w:instrText>
             </w:r>
             <w:r>
               <w:rPr>
@@ -6428,7 +6428,7 @@
               <w:lang w:eastAsia="es-ES"/>
             </w:rPr>
           </w:pPr>
-          <w:hyperlink w:anchor="_Toc133744367" w:history="1">
+          <w:hyperlink w:anchor="_Toc133841686" w:history="1">
             <w:r>
               <w:rPr>
                 <w:rStyle w:val="Hipervnculo"/>
@@ -6470,7 +6470,7 @@
                 <w:noProof/>
                 <w:webHidden/>
               </w:rPr>
-              <w:instrText xml:space="preserve"> PAGEREF _Toc133744367 \h </w:instrText>
+              <w:instrText xml:space="preserve"> PAGEREF _Toc133841686 \h </w:instrText>
             </w:r>
             <w:r>
               <w:rPr>
@@ -6513,7 +6513,7 @@
               <w:lang w:eastAsia="es-ES"/>
             </w:rPr>
           </w:pPr>
-          <w:hyperlink w:anchor="_Toc133744368" w:history="1">
+          <w:hyperlink w:anchor="_Toc133841687" w:history="1">
             <w:r>
               <w:rPr>
                 <w:rStyle w:val="Hipervnculo"/>
@@ -6540,7 +6540,7 @@
                 <w:noProof/>
                 <w:webHidden/>
               </w:rPr>
-              <w:instrText xml:space="preserve"> PAGEREF _Toc133744368 \h </w:instrText>
+              <w:instrText xml:space="preserve"> PAGEREF _Toc133841687 \h </w:instrText>
             </w:r>
             <w:r>
               <w:rPr>
@@ -6580,7 +6580,7 @@
               <w:lang w:eastAsia="es-ES"/>
             </w:rPr>
           </w:pPr>
-          <w:hyperlink w:anchor="_Toc133744369" w:history="1">
+          <w:hyperlink w:anchor="_Toc133841688" w:history="1">
             <w:r>
               <w:rPr>
                 <w:rStyle w:val="Hipervnculo"/>
@@ -6622,7 +6622,7 @@
                 <w:noProof/>
                 <w:webHidden/>
               </w:rPr>
-              <w:instrText xml:space="preserve"> PAGEREF _Toc133744369 \h </w:instrText>
+              <w:instrText xml:space="preserve"> PAGEREF _Toc133841688 \h </w:instrText>
             </w:r>
             <w:r>
               <w:rPr>
@@ -6662,7 +6662,7 @@
               <w:lang w:eastAsia="es-ES"/>
             </w:rPr>
           </w:pPr>
-          <w:hyperlink w:anchor="_Toc133744370" w:history="1">
+          <w:hyperlink w:anchor="_Toc133841689" w:history="1">
             <w:r>
               <w:rPr>
                 <w:rStyle w:val="Hipervnculo"/>
@@ -6704,7 +6704,7 @@
                 <w:noProof/>
                 <w:webHidden/>
               </w:rPr>
-              <w:instrText xml:space="preserve"> PAGEREF _Toc133744370 \h </w:instrText>
+              <w:instrText xml:space="preserve"> PAGEREF _Toc133841689 \h </w:instrText>
             </w:r>
             <w:r>
               <w:rPr>
@@ -6747,7 +6747,7 @@
               <w:lang w:eastAsia="es-ES"/>
             </w:rPr>
           </w:pPr>
-          <w:hyperlink w:anchor="_Toc133744371" w:history="1">
+          <w:hyperlink w:anchor="_Toc133841690" w:history="1">
             <w:r>
               <w:rPr>
                 <w:rStyle w:val="Hipervnculo"/>
@@ -6774,7 +6774,7 @@
                 <w:noProof/>
                 <w:webHidden/>
               </w:rPr>
-              <w:instrText xml:space="preserve"> PAGEREF _Toc133744371 \h </w:instrText>
+              <w:instrText xml:space="preserve"> PAGEREF _Toc133841690 \h </w:instrText>
             </w:r>
             <w:r>
               <w:rPr>
@@ -6818,7 +6818,7 @@
               <w:lang w:eastAsia="es-ES"/>
             </w:rPr>
           </w:pPr>
-          <w:hyperlink w:anchor="_Toc133744372" w:history="1">
+          <w:hyperlink w:anchor="_Toc133841691" w:history="1">
             <w:r>
               <w:rPr>
                 <w:rStyle w:val="Hipervnculo"/>
@@ -6840,7 +6840,21 @@
                 <w:rStyle w:val="Hipervnculo"/>
                 <w:noProof/>
               </w:rPr>
-              <w:t>Documentación técnica</w:t>
+              <w:t>Documentación té</w:t>
+            </w:r>
+            <w:r>
+              <w:rPr>
+                <w:rStyle w:val="Hipervnculo"/>
+                <w:noProof/>
+              </w:rPr>
+              <w:t>c</w:t>
+            </w:r>
+            <w:r>
+              <w:rPr>
+                <w:rStyle w:val="Hipervnculo"/>
+                <w:noProof/>
+              </w:rPr>
+              <w:t>nica</w:t>
             </w:r>
             <w:r>
               <w:rPr>
@@ -6861,7 +6875,7 @@
                 <w:noProof/>
                 <w:webHidden/>
               </w:rPr>
-              <w:instrText xml:space="preserve"> PAGEREF _Toc133744372 \h </w:instrText>
+              <w:instrText xml:space="preserve"> PAGEREF _Toc133841691 \h </w:instrText>
             </w:r>
             <w:r>
               <w:rPr>
@@ -6905,7 +6919,7 @@
               <w:lang w:eastAsia="es-ES"/>
             </w:rPr>
           </w:pPr>
-          <w:hyperlink w:anchor="_Toc133744373" w:history="1">
+          <w:hyperlink w:anchor="_Toc133841692" w:history="1">
             <w:r>
               <w:rPr>
                 <w:rStyle w:val="Hipervnculo"/>
@@ -6927,21 +6941,7 @@
                 <w:rStyle w:val="Hipervnculo"/>
                 <w:noProof/>
               </w:rPr>
-              <w:t xml:space="preserve">Documentación </w:t>
-            </w:r>
-            <w:r>
-              <w:rPr>
-                <w:rStyle w:val="Hipervnculo"/>
-                <w:noProof/>
-              </w:rPr>
-              <w:t>d</w:t>
-            </w:r>
-            <w:r>
-              <w:rPr>
-                <w:rStyle w:val="Hipervnculo"/>
-                <w:noProof/>
-              </w:rPr>
-              <w:t>e usuario</w:t>
+              <w:t>Documentación de usuario</w:t>
             </w:r>
             <w:r>
               <w:rPr>
@@ -6962,7 +6962,7 @@
                 <w:noProof/>
                 <w:webHidden/>
               </w:rPr>
-              <w:instrText xml:space="preserve"> PAGEREF _Toc133744373 \h </w:instrText>
+              <w:instrText xml:space="preserve"> PAGEREF _Toc133841692 \h </w:instrText>
             </w:r>
             <w:r>
               <w:rPr>
@@ -6982,7 +6982,7 @@
                 <w:noProof/>
                 <w:webHidden/>
               </w:rPr>
-              <w:t>38</w:t>
+              <w:t>41</w:t>
             </w:r>
             <w:r>
               <w:rPr>
@@ -7005,7 +7005,7 @@
               <w:lang w:eastAsia="es-ES"/>
             </w:rPr>
           </w:pPr>
-          <w:hyperlink w:anchor="_Toc133744374" w:history="1">
+          <w:hyperlink w:anchor="_Toc133841693" w:history="1">
             <w:r>
               <w:rPr>
                 <w:rStyle w:val="Hipervnculo"/>
@@ -7032,7 +7032,7 @@
                 <w:noProof/>
                 <w:webHidden/>
               </w:rPr>
-              <w:instrText xml:space="preserve"> PAGEREF _Toc133744374 \h </w:instrText>
+              <w:instrText xml:space="preserve"> PAGEREF _Toc133841693 \h </w:instrText>
             </w:r>
             <w:r>
               <w:rPr>
@@ -7052,7 +7052,7 @@
                 <w:noProof/>
                 <w:webHidden/>
               </w:rPr>
-              <w:t>39</w:t>
+              <w:t>42</w:t>
             </w:r>
             <w:r>
               <w:rPr>
@@ -7075,7 +7075,7 @@
               <w:lang w:eastAsia="es-ES"/>
             </w:rPr>
           </w:pPr>
-          <w:hyperlink w:anchor="_Toc133744375" w:history="1">
+          <w:hyperlink w:anchor="_Toc133841694" w:history="1">
             <w:r>
               <w:rPr>
                 <w:rStyle w:val="Hipervnculo"/>
@@ -7102,7 +7102,7 @@
                 <w:noProof/>
                 <w:webHidden/>
               </w:rPr>
-              <w:instrText xml:space="preserve"> PAGEREF _Toc133744375 \h </w:instrText>
+              <w:instrText xml:space="preserve"> PAGEREF _Toc133841694 \h </w:instrText>
             </w:r>
             <w:r>
               <w:rPr>
@@ -7122,7 +7122,7 @@
                 <w:noProof/>
                 <w:webHidden/>
               </w:rPr>
-              <w:t>40</w:t>
+              <w:t>43</w:t>
             </w:r>
             <w:r>
               <w:rPr>
@@ -7150,7 +7150,7 @@
       <w:pPr>
         <w:pStyle w:val="Ttulo1"/>
       </w:pPr>
-      <w:bookmarkStart w:id="0" w:name="_Toc133744341"/>
+      <w:bookmarkStart w:id="0" w:name="_Toc133841660"/>
       <w:r>
         <w:lastRenderedPageBreak/>
         <w:t>INTRODUCCIÓN</w:t>
@@ -7171,7 +7171,7 @@
       <w:pPr>
         <w:pStyle w:val="Ttulo1"/>
       </w:pPr>
-      <w:bookmarkStart w:id="1" w:name="_Toc133744342"/>
+      <w:bookmarkStart w:id="1" w:name="_Toc133841661"/>
       <w:r>
         <w:lastRenderedPageBreak/>
         <w:t>OBJETIVO</w:t>
@@ -7188,7 +7188,7 @@
       <w:pPr>
         <w:pStyle w:val="Ttulo1"/>
       </w:pPr>
-      <w:bookmarkStart w:id="2" w:name="_Toc133744343"/>
+      <w:bookmarkStart w:id="2" w:name="_Toc133841662"/>
       <w:r>
         <w:lastRenderedPageBreak/>
         <w:t>VIABILIDAD DEL PROYECTO</w:t>
@@ -7200,7 +7200,7 @@
       <w:pPr>
         <w:pStyle w:val="Ttulo2"/>
       </w:pPr>
-      <w:bookmarkStart w:id="3" w:name="_Toc133744344"/>
+      <w:bookmarkStart w:id="3" w:name="_Toc133841663"/>
       <w:r>
         <w:t>Estudio de mercado</w:t>
       </w:r>
@@ -7219,7 +7219,7 @@
           <w:numId w:val="9"/>
         </w:numPr>
       </w:pPr>
-      <w:bookmarkStart w:id="4" w:name="_Toc133744345"/>
+      <w:bookmarkStart w:id="4" w:name="_Toc133841664"/>
       <w:r>
         <w:t>Aplicaciones / webs que cumplan una función similar y el valor añadido de la nuestra.</w:t>
       </w:r>
@@ -7716,7 +7716,7 @@
           <w:numId w:val="9"/>
         </w:numPr>
       </w:pPr>
-      <w:bookmarkStart w:id="5" w:name="_Toc133744346"/>
+      <w:bookmarkStart w:id="5" w:name="_Toc133841665"/>
       <w:r>
         <w:t>Encuesta para personas interesadas en el proyecto.</w:t>
       </w:r>
@@ -7786,7 +7786,7 @@
       <w:pPr>
         <w:pStyle w:val="Ttulo2"/>
       </w:pPr>
-      <w:bookmarkStart w:id="6" w:name="_Toc133744347"/>
+      <w:bookmarkStart w:id="6" w:name="_Toc133841666"/>
       <w:r>
         <w:lastRenderedPageBreak/>
         <w:t>Project Charter</w:t>
@@ -7802,7 +7802,7 @@
           <w:numId w:val="10"/>
         </w:numPr>
       </w:pPr>
-      <w:bookmarkStart w:id="7" w:name="_Toc133744348"/>
+      <w:bookmarkStart w:id="7" w:name="_Toc133841667"/>
       <w:r>
         <w:t>Propósito del proyecto</w:t>
       </w:r>
@@ -7823,7 +7823,7 @@
           <w:numId w:val="10"/>
         </w:numPr>
       </w:pPr>
-      <w:bookmarkStart w:id="8" w:name="_Toc133744349"/>
+      <w:bookmarkStart w:id="8" w:name="_Toc133841668"/>
       <w:r>
         <w:t>Resumen ejecutivo del proyecto</w:t>
       </w:r>
@@ -7849,7 +7849,7 @@
           <w:numId w:val="10"/>
         </w:numPr>
       </w:pPr>
-      <w:bookmarkStart w:id="9" w:name="_Toc133744350"/>
+      <w:bookmarkStart w:id="9" w:name="_Toc133841669"/>
       <w:r>
         <w:t>Resumen del proyecto</w:t>
       </w:r>
@@ -7951,7 +7951,7 @@
           <w:numId w:val="10"/>
         </w:numPr>
       </w:pPr>
-      <w:bookmarkStart w:id="10" w:name="_Toc133744351"/>
+      <w:bookmarkStart w:id="10" w:name="_Toc133841670"/>
       <w:r>
         <w:t>Descripción del proyecto</w:t>
       </w:r>
@@ -8430,7 +8430,7 @@
           <w:numId w:val="10"/>
         </w:numPr>
       </w:pPr>
-      <w:bookmarkStart w:id="11" w:name="_Toc133744352"/>
+      <w:bookmarkStart w:id="11" w:name="_Toc133841671"/>
       <w:r>
         <w:lastRenderedPageBreak/>
         <w:t>Condicionantes del proyecto</w:t>
@@ -8472,7 +8472,7 @@
           <w:numId w:val="10"/>
         </w:numPr>
       </w:pPr>
-      <w:bookmarkStart w:id="12" w:name="_Toc133744353"/>
+      <w:bookmarkStart w:id="12" w:name="_Toc133841672"/>
       <w:r>
         <w:t>Equipo del proyecto</w:t>
       </w:r>
@@ -8614,7 +8614,7 @@
       <w:pPr>
         <w:pStyle w:val="Ttulo1"/>
       </w:pPr>
-      <w:bookmarkStart w:id="13" w:name="_Toc133744354"/>
+      <w:bookmarkStart w:id="13" w:name="_Toc133841673"/>
       <w:r>
         <w:lastRenderedPageBreak/>
         <w:t>DIAGRAMA DE GANTT</w:t>
@@ -8626,7 +8626,7 @@
       <w:pPr>
         <w:pStyle w:val="Ttulo2"/>
       </w:pPr>
-      <w:bookmarkStart w:id="14" w:name="_Toc133744355"/>
+      <w:bookmarkStart w:id="14" w:name="_Toc133841674"/>
       <w:r>
         <w:t>Diagrama original</w:t>
       </w:r>
@@ -8690,7 +8690,7 @@
         <w:pStyle w:val="Ttulo2"/>
       </w:pPr>
       <w:hyperlink r:id="rId20" w:history="1">
-        <w:bookmarkStart w:id="15" w:name="_Toc133744356"/>
+        <w:bookmarkStart w:id="15" w:name="_Toc133841675"/>
         <w:r>
           <w:rPr>
             <w:rStyle w:val="Hipervnculo"/>
@@ -8759,7 +8759,7 @@
           <w:szCs w:val="22"/>
         </w:rPr>
       </w:pPr>
-      <w:bookmarkStart w:id="16" w:name="_Toc133744357"/>
+      <w:bookmarkStart w:id="16" w:name="_Toc133841676"/>
       <w:r>
         <w:t>¿Por qué se ha modificado?</w:t>
       </w:r>
@@ -8802,7 +8802,7 @@
       <w:pPr>
         <w:pStyle w:val="Ttulo1"/>
       </w:pPr>
-      <w:bookmarkStart w:id="17" w:name="_Toc133744358"/>
+      <w:bookmarkStart w:id="17" w:name="_Toc133841677"/>
       <w:r>
         <w:lastRenderedPageBreak/>
         <w:t>DIAGRAMAS DE CLASES</w:t>
@@ -8814,7 +8814,7 @@
       <w:pPr>
         <w:pStyle w:val="Ttulo2"/>
       </w:pPr>
-      <w:bookmarkStart w:id="18" w:name="_Toc133744359"/>
+      <w:bookmarkStart w:id="18" w:name="_Toc133841678"/>
       <w:r>
         <w:t>Diagrama de actividad</w:t>
       </w:r>
@@ -8869,7 +8869,7 @@
       <w:pPr>
         <w:pStyle w:val="Ttulo2"/>
       </w:pPr>
-      <w:bookmarkStart w:id="19" w:name="_Toc133744360"/>
+      <w:bookmarkStart w:id="19" w:name="_Toc133841679"/>
       <w:r>
         <w:t>Diagrama de secuencia</w:t>
       </w:r>
@@ -8921,7 +8921,7 @@
       <w:pPr>
         <w:pStyle w:val="Ttulo2"/>
       </w:pPr>
-      <w:bookmarkStart w:id="20" w:name="_Toc133744361"/>
+      <w:bookmarkStart w:id="20" w:name="_Toc133841680"/>
       <w:r>
         <w:lastRenderedPageBreak/>
         <w:t>Diagrama de casos de uso</w:t>
@@ -8976,7 +8976,7 @@
       <w:pPr>
         <w:pStyle w:val="Ttulo2"/>
       </w:pPr>
-      <w:bookmarkStart w:id="21" w:name="_Toc133744362"/>
+      <w:bookmarkStart w:id="21" w:name="_Toc133841681"/>
       <w:r>
         <w:t>Diagrama de comunicación</w:t>
       </w:r>
@@ -9039,7 +9039,7 @@
       <w:pPr>
         <w:pStyle w:val="Ttulo2"/>
       </w:pPr>
-      <w:bookmarkStart w:id="22" w:name="_Toc133744363"/>
+      <w:bookmarkStart w:id="22" w:name="_Toc133841682"/>
       <w:r>
         <w:lastRenderedPageBreak/>
         <w:t>Diagrama de navegación</w:t>
@@ -9243,7 +9243,7 @@
       <w:pPr>
         <w:pStyle w:val="Ttulo1"/>
       </w:pPr>
-      <w:bookmarkStart w:id="23" w:name="_Toc133744364"/>
+      <w:bookmarkStart w:id="23" w:name="_Toc133841683"/>
       <w:r>
         <w:lastRenderedPageBreak/>
         <w:t>DIAGRAM</w:t>
@@ -9276,7 +9276,7 @@
           <w:numId w:val="14"/>
         </w:numPr>
       </w:pPr>
-      <w:bookmarkStart w:id="24" w:name="_Toc133744365"/>
+      <w:bookmarkStart w:id="24" w:name="_Toc133841684"/>
       <w:r>
         <w:t>Redacta los requisitos que debe tener la BBDD de tu proyecto. En la redacción de los requisitos, deberás detallar y justificar cada uno de los campos de las tablas. Después genera el diagrama E-R tal y como lo hiciste en la UF1 del M02. Si fuera el caso y en el diagrama E-R hubiera alguna casuística que no la contempla el diagrama, coméntalo en un apartado llamado NOTAS.</w:t>
       </w:r>
@@ -9982,7 +9982,7 @@
           <w:numId w:val="14"/>
         </w:numPr>
       </w:pPr>
-      <w:bookmarkStart w:id="25" w:name="_Toc133744366"/>
+      <w:bookmarkStart w:id="25" w:name="_Toc133841685"/>
       <w:r>
         <w:lastRenderedPageBreak/>
         <w:t>Después de tener el diagrama E-R, pásalo a modelo relacional y confecciona las tablas de integridad y de dominio.</w:t>
@@ -12039,7 +12039,7 @@
           <w:numId w:val="14"/>
         </w:numPr>
       </w:pPr>
-      <w:bookmarkStart w:id="26" w:name="_Toc133744367"/>
+      <w:bookmarkStart w:id="26" w:name="_Toc133841686"/>
       <w:r>
         <w:t>Una vez realizado el apartado anterior comenta todas las instrucciones DDL, DML y DCL que vas a utilizar en el proyecto.</w:t>
       </w:r>
@@ -12570,7 +12570,7 @@
       <w:pPr>
         <w:pStyle w:val="Ttulo1"/>
       </w:pPr>
-      <w:bookmarkStart w:id="27" w:name="_Toc133744368"/>
+      <w:bookmarkStart w:id="27" w:name="_Toc133841687"/>
       <w:r>
         <w:lastRenderedPageBreak/>
         <w:t>MOCK-UPS DE LAS INTERFICIES</w:t>
@@ -12586,7 +12586,7 @@
           <w:numId w:val="31"/>
         </w:numPr>
       </w:pPr>
-      <w:bookmarkStart w:id="28" w:name="_Toc133744369"/>
+      <w:bookmarkStart w:id="28" w:name="_Toc133841688"/>
       <w:r>
         <w:t>Diseña los mock-up de la interfaz de tu aplicación. Puedes utilizar cualquiera de las herramientas que se han visto en M07-Diseño de interfaces.</w:t>
       </w:r>
@@ -13236,7 +13236,7 @@
           <w:numId w:val="31"/>
         </w:numPr>
       </w:pPr>
-      <w:bookmarkStart w:id="35" w:name="_Toc133744370"/>
+      <w:bookmarkStart w:id="35" w:name="_Toc133841689"/>
       <w:r>
         <w:lastRenderedPageBreak/>
         <w:t>Entrega un documento con las capturas y una explicación de la interfaz con la justificación de la usabilidad.</w:t>
@@ -14668,7 +14668,7 @@
       <w:pPr>
         <w:pStyle w:val="Ttulo1"/>
       </w:pPr>
-      <w:bookmarkStart w:id="40" w:name="_Toc133744371"/>
+      <w:bookmarkStart w:id="40" w:name="_Toc133841690"/>
       <w:r>
         <w:lastRenderedPageBreak/>
         <w:t>DOCUMENTACIÓ</w:t>
@@ -14689,7 +14689,7 @@
       <w:pPr>
         <w:pStyle w:val="Ttulo2"/>
       </w:pPr>
-      <w:bookmarkStart w:id="41" w:name="_Toc133744372"/>
+      <w:bookmarkStart w:id="41" w:name="_Toc133841691"/>
       <w:r>
         <w:t>Documentación técnica</w:t>
       </w:r>
@@ -14788,7 +14788,9 @@
       <w:pPr>
         <w:pStyle w:val="Prrafodelista"/>
         <w:rPr>
+          <w:rStyle w:val="Hipervnculo"/>
           <w:color w:val="000000" w:themeColor="text1"/>
+          <w:u w:val="none"/>
         </w:rPr>
       </w:pPr>
       <w:hyperlink w:anchor="Reserva_DocumentacionTecnica" w:history="1">
@@ -14797,93 +14799,7 @@
             <w:rStyle w:val="Hipervnculo"/>
             <w:color w:val="000000" w:themeColor="text1"/>
           </w:rPr>
-          <w:t>Reserva (Primera, segunda, tercera y cuarta pantalla).</w:t>
-        </w:r>
-      </w:hyperlink>
-    </w:p>
-    <w:p>
-      <w:pPr>
-        <w:pStyle w:val="Prrafodelista"/>
-        <w:rPr>
-          <w:color w:val="000000" w:themeColor="text1"/>
-        </w:rPr>
-      </w:pPr>
-      <w:hyperlink w:anchor="Login_DocumentacionTecnica" w:history="1">
-        <w:r>
-          <w:rPr>
-            <w:rStyle w:val="Hipervnculo"/>
-            <w:color w:val="000000" w:themeColor="text1"/>
-          </w:rPr>
-          <w:t>Lo</w:t>
-        </w:r>
-        <w:r>
-          <w:rPr>
-            <w:rStyle w:val="Hipervnculo"/>
-            <w:color w:val="000000" w:themeColor="text1"/>
-          </w:rPr>
-          <w:t>g</w:t>
-        </w:r>
-        <w:r>
-          <w:rPr>
-            <w:rStyle w:val="Hipervnculo"/>
-            <w:color w:val="000000" w:themeColor="text1"/>
-          </w:rPr>
-          <w:t xml:space="preserve"> </w:t>
-        </w:r>
-        <w:r>
-          <w:rPr>
-            <w:rStyle w:val="Hipervnculo"/>
-            <w:color w:val="000000" w:themeColor="text1"/>
-          </w:rPr>
-          <w:t>In.</w:t>
-        </w:r>
-      </w:hyperlink>
-    </w:p>
-    <w:p>
-      <w:pPr>
-        <w:pStyle w:val="Prrafodelista"/>
-        <w:rPr>
-          <w:color w:val="000000" w:themeColor="text1"/>
-        </w:rPr>
-      </w:pPr>
-      <w:hyperlink w:anchor="Alta_DocumentacionTecnica" w:history="1">
-        <w:r>
-          <w:rPr>
-            <w:rStyle w:val="Hipervnculo"/>
-            <w:color w:val="000000" w:themeColor="text1"/>
-          </w:rPr>
-          <w:t>Alt</w:t>
-        </w:r>
-        <w:r>
-          <w:rPr>
-            <w:rStyle w:val="Hipervnculo"/>
-            <w:color w:val="000000" w:themeColor="text1"/>
-          </w:rPr>
-          <w:t>a</w:t>
-        </w:r>
-        <w:r>
-          <w:rPr>
-            <w:rStyle w:val="Hipervnculo"/>
-            <w:color w:val="000000" w:themeColor="text1"/>
-          </w:rPr>
-          <w:t>.</w:t>
-        </w:r>
-      </w:hyperlink>
-    </w:p>
-    <w:p>
-      <w:pPr>
-        <w:pStyle w:val="Prrafodelista"/>
-        <w:rPr>
-          <w:color w:val="000000" w:themeColor="text1"/>
-        </w:rPr>
-      </w:pPr>
-      <w:hyperlink w:anchor="ModificarUsuario_DocumentacionTecnica" w:history="1">
-        <w:r>
-          <w:rPr>
-            <w:rStyle w:val="Hipervnculo"/>
-            <w:color w:val="000000" w:themeColor="text1"/>
-          </w:rPr>
-          <w:t>Modifica</w:t>
+          <w:t>Reserva (P</w:t>
         </w:r>
         <w:r>
           <w:rPr>
@@ -14897,7 +14813,124 @@
             <w:rStyle w:val="Hipervnculo"/>
             <w:color w:val="000000" w:themeColor="text1"/>
           </w:rPr>
-          <w:t xml:space="preserve"> usuario.</w:t>
+          <w:t>imera, segunda, tercera y cuarta pantalla).</w:t>
+        </w:r>
+      </w:hyperlink>
+    </w:p>
+    <w:p>
+      <w:pPr>
+        <w:pStyle w:val="Prrafodelista"/>
+        <w:rPr>
+          <w:color w:val="000000" w:themeColor="text1"/>
+        </w:rPr>
+      </w:pPr>
+      <w:hyperlink w:anchor="PanelAdministrador_DocumentacionTecnica" w:history="1">
+        <w:r>
+          <w:rPr>
+            <w:rStyle w:val="Hipervnculo"/>
+            <w:color w:val="000000" w:themeColor="text1"/>
+          </w:rPr>
+          <w:t>Panel de a</w:t>
+        </w:r>
+        <w:r>
+          <w:rPr>
+            <w:rStyle w:val="Hipervnculo"/>
+            <w:color w:val="000000" w:themeColor="text1"/>
+          </w:rPr>
+          <w:t>d</w:t>
+        </w:r>
+        <w:r>
+          <w:rPr>
+            <w:rStyle w:val="Hipervnculo"/>
+            <w:color w:val="000000" w:themeColor="text1"/>
+          </w:rPr>
+          <w:t>mini</w:t>
+        </w:r>
+        <w:r>
+          <w:rPr>
+            <w:rStyle w:val="Hipervnculo"/>
+            <w:color w:val="000000" w:themeColor="text1"/>
+          </w:rPr>
+          <w:t>s</w:t>
+        </w:r>
+        <w:r>
+          <w:rPr>
+            <w:rStyle w:val="Hipervnculo"/>
+            <w:color w:val="000000" w:themeColor="text1"/>
+          </w:rPr>
+          <w:t>trador</w:t>
+        </w:r>
+      </w:hyperlink>
+    </w:p>
+    <w:p>
+      <w:pPr>
+        <w:pStyle w:val="Prrafodelista"/>
+        <w:rPr>
+          <w:color w:val="000000" w:themeColor="text1"/>
+        </w:rPr>
+      </w:pPr>
+      <w:r>
+        <w:rPr>
+          <w:color w:val="000000" w:themeColor="text1"/>
+        </w:rPr>
+        <w:t>Lista de reservas</w:t>
+      </w:r>
+    </w:p>
+    <w:p>
+      <w:pPr>
+        <w:pStyle w:val="Prrafodelista"/>
+        <w:rPr>
+          <w:color w:val="000000" w:themeColor="text1"/>
+        </w:rPr>
+      </w:pPr>
+      <w:hyperlink w:anchor="Login_DocumentacionTecnica" w:history="1">
+        <w:r>
+          <w:rPr>
+            <w:rStyle w:val="Hipervnculo"/>
+            <w:color w:val="000000" w:themeColor="text1"/>
+          </w:rPr>
+          <w:t>Log In.</w:t>
+        </w:r>
+      </w:hyperlink>
+    </w:p>
+    <w:p>
+      <w:pPr>
+        <w:pStyle w:val="Prrafodelista"/>
+        <w:rPr>
+          <w:color w:val="000000" w:themeColor="text1"/>
+        </w:rPr>
+      </w:pPr>
+      <w:hyperlink w:anchor="Alta_DocumentacionTecnica" w:history="1">
+        <w:r>
+          <w:rPr>
+            <w:rStyle w:val="Hipervnculo"/>
+            <w:color w:val="000000" w:themeColor="text1"/>
+          </w:rPr>
+          <w:t>Alta</w:t>
+        </w:r>
+        <w:r>
+          <w:rPr>
+            <w:rStyle w:val="Hipervnculo"/>
+            <w:color w:val="000000" w:themeColor="text1"/>
+          </w:rPr>
+          <w:t>.</w:t>
+        </w:r>
+      </w:hyperlink>
+    </w:p>
+    <w:p>
+      <w:pPr>
+        <w:pStyle w:val="Prrafodelista"/>
+        <w:rPr>
+          <w:color w:val="000000" w:themeColor="text1"/>
+        </w:rPr>
+      </w:pPr>
+      <w:hyperlink w:anchor="ModificarUsuario_DocumentacionTecnica" w:history="1">
+        <w:r>
+          <w:rPr>
+            <w:rStyle w:val="Hipervnculo"/>
+            <w:color w:val="000000" w:themeColor="text1"/>
+          </w:rPr>
+          <w:t>Modificar usuario.</w:t>
         </w:r>
       </w:hyperlink>
     </w:p>
@@ -15076,24 +15109,6 @@
       </w:pPr>
       <w:r>
         <w:t>La función que hace volver al usuario a la parte superior de la pantalla.</w:t>
-      </w:r>
-    </w:p>
-    <w:p>
-      <w:pPr>
-        <w:pStyle w:val="TextoDTecnica"/>
-        <w:ind w:left="0" w:firstLine="0"/>
-      </w:pPr>
-    </w:p>
-    <w:p>
-      <w:pPr>
-        <w:jc w:val="left"/>
-        <w:rPr>
-          <w:rFonts w:eastAsiaTheme="minorEastAsia"/>
-          <w:lang w:eastAsia="es-ES"/>
-        </w:rPr>
-      </w:pPr>
-      <w:r>
-        <w:br w:type="page"/>
       </w:r>
     </w:p>
     <w:p>
@@ -16178,338 +16193,6 @@
       </w:r>
       <w:r>
         <w:t>incluye en un “insert” a la base de datos. De esta manera, se guarda la reserva que ha realizado el usuario.</w:t>
-      </w:r>
-    </w:p>
-    <w:p>
-      <w:pPr>
-        <w:pStyle w:val="TextoDTecnica"/>
-        <w:ind w:left="0" w:firstLine="0"/>
-      </w:pPr>
-    </w:p>
-    <w:p>
-      <w:pPr>
-        <w:pStyle w:val="TextoDTecnica"/>
-        <w:ind w:left="0" w:firstLine="0"/>
-      </w:pPr>
-    </w:p>
-    <w:p>
-      <w:pPr>
-        <w:pStyle w:val="TextoDTecnica"/>
-        <w:numPr>
-          <w:ilvl w:val="0"/>
-          <w:numId w:val="35"/>
-        </w:numPr>
-      </w:pPr>
-      <w:bookmarkStart w:id="46" w:name="Login_DocumentacionTecnica"/>
-      <w:r>
-        <w:t>Log in</w:t>
-      </w:r>
-    </w:p>
-    <w:bookmarkEnd w:id="46"/>
-    <w:p>
-      <w:pPr>
-        <w:pStyle w:val="TextoDTecnica"/>
-        <w:ind w:left="0" w:firstLine="0"/>
-      </w:pPr>
-    </w:p>
-    <w:p>
-      <w:pPr>
-        <w:pStyle w:val="TextoDTecnica"/>
-        <w:ind w:left="0" w:firstLine="0"/>
-      </w:pPr>
-      <w:r>
-        <w:t>El Log in es una de las páginas con menos código. En este caso, la página no cuenta con código JavaScript, porque la totalidad de este es PHP, que compara la información proporcionada del us</w:t>
-      </w:r>
-      <w:r>
-        <w:t xml:space="preserve">uario con la que hay en el servidor. Para poder </w:t>
-      </w:r>
-      <w:r>
-        <w:t xml:space="preserve">comentar este trozo de código, nos situaremos en el directorio </w:t>
-      </w:r>
-      <w:r>
-        <w:rPr>
-          <w:b/>
-          <w:bCs/>
-        </w:rPr>
-        <w:t>“./PHP/Login”</w:t>
-      </w:r>
-      <w:r>
-        <w:t>:</w:t>
-      </w:r>
-    </w:p>
-    <w:p>
-      <w:pPr>
-        <w:pStyle w:val="TextoDTecnica"/>
-        <w:ind w:left="0" w:firstLine="0"/>
-      </w:pPr>
-    </w:p>
-    <w:p>
-      <w:pPr>
-        <w:pStyle w:val="ListaGuinDTecnica"/>
-      </w:pPr>
-      <w:r>
-        <w:t>CodigoLogin.php</w:t>
-      </w:r>
-    </w:p>
-    <w:p>
-      <w:pPr>
-        <w:pStyle w:val="TextoDTecnica"/>
-      </w:pPr>
-      <w:r>
-        <w:t xml:space="preserve">Este bloque de código recibe por “POST” </w:t>
-      </w:r>
-      <w:r>
-        <w:t xml:space="preserve">los dos valores del login; el correo con el que se ha registrado el usuario y su contraseña respectivamente. Para iniciar sesión, el código PHP acude al fichero “BD_Connector” para conectarse a la base de datos y tras eso, calcula el hash de la contraseña introducida por el usuario </w:t>
-      </w:r>
-      <w:r>
-        <w:t>con el bloque de código que se encuentra dentro del fichero “EncriptarPassword.php”.</w:t>
-      </w:r>
-    </w:p>
-    <w:p>
-      <w:pPr>
-        <w:pStyle w:val="TextoDTecnica"/>
-      </w:pPr>
-      <w:r>
-        <w:t>Tras</w:t>
-      </w:r>
-      <w:r>
-        <w:t xml:space="preserve"> calcular el hash, se compara el usuario y el hash calculado con los datos de la base de datos, si devuelve un registro, inicia sesión, sino se muestra un mensaje según el error ocurrido.</w:t>
-      </w:r>
-    </w:p>
-    <w:p>
-      <w:pPr>
-        <w:pStyle w:val="TextoDTecnica"/>
-        <w:ind w:left="0" w:firstLine="0"/>
-      </w:pPr>
-    </w:p>
-    <w:p>
-      <w:pPr>
-        <w:pStyle w:val="TextoDTecnica"/>
-        <w:numPr>
-          <w:ilvl w:val="0"/>
-          <w:numId w:val="35"/>
-        </w:numPr>
-      </w:pPr>
-      <w:bookmarkStart w:id="47" w:name="Alta_DocumentacionTecnica"/>
-      <w:r>
-        <w:t>Alta</w:t>
-      </w:r>
-    </w:p>
-    <w:bookmarkEnd w:id="47"/>
-    <w:p>
-      <w:pPr>
-        <w:pStyle w:val="TextoDTecnica"/>
-        <w:ind w:left="0" w:firstLine="0"/>
-      </w:pPr>
-    </w:p>
-    <w:p>
-      <w:pPr>
-        <w:pStyle w:val="Sinespaciado"/>
-        <w:jc w:val="both"/>
-      </w:pPr>
-      <w:r>
-        <w:t xml:space="preserve">A diferencia del Login, la página de alta registra según los datos introducidos por el usuario, este mismo a la base de datos. Para ello tenemos tanto código JavaScript como PHP. Como de costumbre, empezaremos comentando el código JavaScript, y para ello, nos situaremos en el directorio </w:t>
-      </w:r>
-      <w:r>
-        <w:rPr>
-          <w:b/>
-          <w:bCs/>
-        </w:rPr>
-        <w:t>“./JS/Alta”:</w:t>
-      </w:r>
-    </w:p>
-    <w:p>
-      <w:pPr>
-        <w:pStyle w:val="Sinespaciado"/>
-        <w:jc w:val="both"/>
-      </w:pPr>
-    </w:p>
-    <w:p>
-      <w:pPr>
-        <w:pStyle w:val="ListaGuinDTecnica"/>
-      </w:pPr>
-      <w:r>
-        <w:t>JSAlta.js</w:t>
-      </w:r>
-    </w:p>
-    <w:p>
-      <w:pPr>
-        <w:pStyle w:val="TextoDTecnica"/>
-      </w:pPr>
-      <w:r>
-        <w:t>En este fichero contamos con 5 funciones.</w:t>
-      </w:r>
-    </w:p>
-    <w:p>
-      <w:pPr>
-        <w:pStyle w:val="TextoDTecnica"/>
-        <w:numPr>
-          <w:ilvl w:val="2"/>
-          <w:numId w:val="12"/>
-        </w:numPr>
-      </w:pPr>
-      <w:r>
-        <w:t>“llamarServidor” y “respuestaServidor”:</w:t>
-      </w:r>
-    </w:p>
-    <w:p>
-      <w:pPr>
-        <w:pStyle w:val="TextoDTecnica"/>
-        <w:ind w:left="2160" w:firstLine="0"/>
-      </w:pPr>
-      <w:r>
-        <w:t xml:space="preserve">La función llamarServidor se ejecuta cuando se pierde el foco en el input del correo. Esta llama al código PHP “estadoUsuRegistro.php” (comentada más adelante) </w:t>
-      </w:r>
-      <w:r>
-        <w:t>y según la respuesta, el div de comprobación mostrará un contenido u otro.</w:t>
-      </w:r>
-    </w:p>
-    <w:p>
-      <w:pPr>
-        <w:pStyle w:val="TextoDTecnica"/>
-        <w:numPr>
-          <w:ilvl w:val="2"/>
-          <w:numId w:val="12"/>
-        </w:numPr>
-      </w:pPr>
-      <w:r>
-        <w:t>“estadoCheckbox” y “habilitarLogin”:</w:t>
-      </w:r>
-    </w:p>
-    <w:p>
-      <w:pPr>
-        <w:pStyle w:val="TextoDTecnica"/>
-        <w:ind w:left="2160" w:firstLine="0"/>
-      </w:pPr>
-      <w:r>
-        <w:t>Si el checkbox de términos y condiciones está activo y se cumplen los requisitos para iniciar sesión, el botón de “Crear cuenta” se habilitará y permitirá al usuario crear su cuenta.</w:t>
-      </w:r>
-    </w:p>
-    <w:p>
-      <w:pPr>
-        <w:pStyle w:val="TextoDTecnica"/>
-        <w:numPr>
-          <w:ilvl w:val="2"/>
-          <w:numId w:val="12"/>
-        </w:numPr>
-      </w:pPr>
-      <w:r>
-        <w:lastRenderedPageBreak/>
-        <w:t>“</w:t>
-      </w:r>
-      <w:r>
-        <w:t>comprobarEstadoInputs</w:t>
-      </w:r>
-      <w:r>
-        <w:t>”:</w:t>
-      </w:r>
-    </w:p>
-    <w:p>
-      <w:pPr>
-        <w:pStyle w:val="TextoDTecnica"/>
-        <w:ind w:left="2160" w:firstLine="0"/>
-      </w:pPr>
-      <w:r>
-        <w:t xml:space="preserve">Por </w:t>
-      </w:r>
-      <w:r>
-        <w:t>último</w:t>
-      </w:r>
-      <w:r>
-        <w:t xml:space="preserve"> pero no menos importante, esta función recibe por parámetro el número del input del cual se está perdiendo el foco</w:t>
-      </w:r>
-      <w:r>
-        <w:t>. Si este está vacío, se usa una de las clases que tiene Bootstrap para remarcar el input de color rojo y muestra un pequeño texto debajo de este advirtiendo del campo vacío.</w:t>
-      </w:r>
-    </w:p>
-    <w:p>
-      <w:pPr>
-        <w:pStyle w:val="TextoDTecnica"/>
-        <w:ind w:left="0" w:firstLine="0"/>
-      </w:pPr>
-    </w:p>
-    <w:p>
-      <w:pPr>
-        <w:pStyle w:val="TextoDTecnica"/>
-        <w:ind w:left="0" w:firstLine="0"/>
-        <w:rPr>
-          <w:b/>
-          <w:bCs/>
-        </w:rPr>
-      </w:pPr>
-      <w:r>
-        <w:t xml:space="preserve">Tras comentar el fichero JavaScript, procedemos a comentar el PHP. Para ello nos situamos dentro del directorio </w:t>
-      </w:r>
-      <w:r>
-        <w:rPr>
-          <w:b/>
-          <w:bCs/>
-        </w:rPr>
-        <w:t>“./PHP/Alta/”:</w:t>
-      </w:r>
-    </w:p>
-    <w:p>
-      <w:pPr>
-        <w:pStyle w:val="TextoDTecnica"/>
-        <w:ind w:left="0" w:firstLine="0"/>
-        <w:rPr>
-          <w:b/>
-          <w:bCs/>
-        </w:rPr>
-      </w:pPr>
-    </w:p>
-    <w:p>
-      <w:pPr>
-        <w:pStyle w:val="ListaGuinDTecnica"/>
-      </w:pPr>
-      <w:r>
-        <w:t>estadoUsuRegistro.php</w:t>
-      </w:r>
-    </w:p>
-    <w:p>
-      <w:pPr>
-        <w:pStyle w:val="TextoDTecnica"/>
-      </w:pPr>
-      <w:r>
-        <w:t xml:space="preserve">Este bloque de código PHP se ejecuta a través del bloque Ajax de la función “llamarServidor” que ya se ha comentado anteriormente. Este bloque </w:t>
-      </w:r>
-      <w:r>
-        <w:t>comprueba que el correo que ha introducido el usuario ya esté registrado en la base de datos, en ese caso, bajo el input del correo saldrá una alerta que advertirá al usuario que el correo ya existe y el programa propondrá dos correos nuevos para que el usuario los</w:t>
-      </w:r>
-      <w:r>
-        <w:t xml:space="preserve"> pueda usar.</w:t>
-      </w:r>
-    </w:p>
-    <w:p>
-      <w:pPr>
-        <w:pStyle w:val="TextoDTecnica"/>
-      </w:pPr>
-    </w:p>
-    <w:p>
-      <w:pPr>
-        <w:pStyle w:val="ListaGuinDTecnica"/>
-      </w:pPr>
-      <w:r>
-        <w:t>CodigoAlta.php</w:t>
-      </w:r>
-    </w:p>
-    <w:p>
-      <w:pPr>
-        <w:pStyle w:val="TextoDTecnica"/>
-      </w:pPr>
-      <w:r>
-        <w:t>En este trozo de código se inserta en la base de datos todos los datos introducidos en los inputs por el usuario. Inicialmente tenemos un método de comprobación que comprueba que el usuario ya esté con la sesión iniciada, en ese caso, este se redirigirá a la página principal.</w:t>
-      </w:r>
-    </w:p>
-    <w:p>
-      <w:pPr>
-        <w:pStyle w:val="TextoDTecnica"/>
-      </w:pPr>
-      <w:r>
-        <w:t xml:space="preserve">Posteriormente pasamos a los métodos de comprobación </w:t>
-      </w:r>
-      <w:r>
-        <w:t>necesarios para proceder con la inserción de los datos en la base de datos. Inicialmente comprobamos que no haya ningún campo vacío, si no lo hay, se comparan las dos contraseñas introducidas por el usuario. Si ambas son iguales, entonces se procede con el cálculo del hash de la contraseña y se introduce los datos del usuario a la base de datos.</w:t>
       </w:r>
     </w:p>
     <w:p>
@@ -16530,11 +16213,444 @@
           <w:lang w:eastAsia="es-ES"/>
         </w:rPr>
       </w:pPr>
-      <w:bookmarkStart w:id="48" w:name="ModificarUsuario_DocumentacionTecnica"/>
+      <w:bookmarkStart w:id="46" w:name="PanelAdministrador_DocumentacionTecnica"/>
+      <w:r>
+        <w:t>Panel de administrador</w:t>
+      </w:r>
+    </w:p>
+    <w:bookmarkEnd w:id="46"/>
+    <w:p>
+      <w:pPr>
+        <w:pStyle w:val="Sinespaciado"/>
+      </w:pPr>
+    </w:p>
+    <w:p>
+      <w:pPr>
+        <w:pStyle w:val="Sinespaciado"/>
+        <w:jc w:val="both"/>
+      </w:pPr>
+      <w:r>
+        <w:t>Esta página, junto a “Lista de reservas”, son páginas que únicamente puede ver el administrador</w:t>
+      </w:r>
+      <w:r>
+        <w:t xml:space="preserve">, por lo que, en la barra de navegación tendremos una comprobación con PHP que comprobará que, en la variable de sesión, el ID sea 0 (el administrador). Una vez comentado esto, procedemos a situarnos en el directorio </w:t>
+      </w:r>
+      <w:r>
+        <w:rPr>
+          <w:b/>
+          <w:bCs/>
+        </w:rPr>
+        <w:t xml:space="preserve">“./JS/PanelAdministrador” </w:t>
+      </w:r>
+      <w:r>
+        <w:t>y comentaremos el código JavaScript que usa esta página:</w:t>
+      </w:r>
+    </w:p>
+    <w:p>
+      <w:pPr>
+        <w:pStyle w:val="Sinespaciado"/>
+        <w:jc w:val="both"/>
+      </w:pPr>
+    </w:p>
+    <w:p>
+      <w:pPr>
+        <w:pStyle w:val="ListaGuinDTecnica"/>
+      </w:pPr>
+      <w:r>
+        <w:t>JSPanelAdministrador.js</w:t>
+      </w:r>
+    </w:p>
+    <w:p>
+      <w:pPr>
+        <w:pStyle w:val="TextoDTecnica"/>
+      </w:pPr>
+      <w:r>
+        <w:t xml:space="preserve">Esta página </w:t>
+      </w:r>
+      <w:r>
+        <w:t>está separada en dos partes; la función que ejecuta el modal de confirmación y la que determina la hora del reloj digital que tenemos en la parte superior de la página.</w:t>
+      </w:r>
+    </w:p>
+    <w:p>
+      <w:pPr>
+        <w:pStyle w:val="TextoDTecnica"/>
+        <w:numPr>
+          <w:ilvl w:val="2"/>
+          <w:numId w:val="12"/>
+        </w:numPr>
+      </w:pPr>
+      <w:r>
+        <w:t xml:space="preserve">La función que gestiona el reloj se trata de un “setInterval” que va ejecutando una función anónima cada segundo. Esta </w:t>
+      </w:r>
+      <w:r>
+        <w:t>le da los valores correspondientes al reloj digital y, además, guarda en una variable hidden el valor del tiempo (</w:t>
+      </w:r>
+      <w:r>
+        <w:rPr>
+          <w:vertAlign w:val="superscript"/>
+        </w:rPr>
+        <w:t>3</w:t>
+      </w:r>
+      <w:r>
+        <w:t>).</w:t>
+      </w:r>
+    </w:p>
+    <w:p>
+      <w:pPr>
+        <w:jc w:val="left"/>
+        <w:rPr>
+          <w:rFonts w:eastAsiaTheme="minorEastAsia"/>
+          <w:lang w:eastAsia="es-ES"/>
+        </w:rPr>
+      </w:pPr>
+      <w:r>
+        <w:br w:type="page"/>
+      </w:r>
+    </w:p>
+    <w:p>
+      <w:pPr>
+        <w:pStyle w:val="TextoDTecnica"/>
+        <w:numPr>
+          <w:ilvl w:val="0"/>
+          <w:numId w:val="35"/>
+        </w:numPr>
+      </w:pPr>
+      <w:bookmarkStart w:id="47" w:name="Login_DocumentacionTecnica"/>
+      <w:r>
+        <w:lastRenderedPageBreak/>
+        <w:t>Log in</w:t>
+      </w:r>
+    </w:p>
+    <w:bookmarkEnd w:id="47"/>
+    <w:p>
+      <w:pPr>
+        <w:pStyle w:val="TextoDTecnica"/>
+        <w:ind w:left="0" w:firstLine="0"/>
+      </w:pPr>
+    </w:p>
+    <w:p>
+      <w:pPr>
+        <w:pStyle w:val="TextoDTecnica"/>
+        <w:ind w:left="0" w:firstLine="0"/>
+      </w:pPr>
+      <w:r>
+        <w:t>El Log in es una de las páginas con menos código. En este caso, la página no cuenta con código JavaScript, porque la totalidad de este es PHP, que compara la información proporcionada del us</w:t>
+      </w:r>
+      <w:r>
+        <w:t xml:space="preserve">uario con la que hay en el servidor. Para poder </w:t>
+      </w:r>
+      <w:r>
+        <w:t xml:space="preserve">comentar este trozo de código, nos situaremos en el directorio </w:t>
+      </w:r>
+      <w:r>
+        <w:rPr>
+          <w:b/>
+          <w:bCs/>
+        </w:rPr>
+        <w:t>“./PHP/Login”</w:t>
+      </w:r>
+      <w:r>
+        <w:t>:</w:t>
+      </w:r>
+    </w:p>
+    <w:p>
+      <w:pPr>
+        <w:pStyle w:val="TextoDTecnica"/>
+        <w:ind w:left="0" w:firstLine="0"/>
+      </w:pPr>
+    </w:p>
+    <w:p>
+      <w:pPr>
+        <w:pStyle w:val="ListaGuinDTecnica"/>
+      </w:pPr>
+      <w:r>
+        <w:t>CodigoLogin.php</w:t>
+      </w:r>
+    </w:p>
+    <w:p>
+      <w:pPr>
+        <w:pStyle w:val="TextoDTecnica"/>
+      </w:pPr>
+      <w:r>
+        <w:t xml:space="preserve">Este bloque de código recibe por “POST” </w:t>
+      </w:r>
+      <w:r>
+        <w:t xml:space="preserve">los dos valores del login; el correo con el que se ha registrado el usuario y su contraseña respectivamente. Para iniciar sesión, el código PHP acude al fichero “BD_Connector” para conectarse a la base de datos y tras eso, calcula el hash de la contraseña introducida por el usuario </w:t>
+      </w:r>
+      <w:r>
+        <w:t>con el bloque de código que se encuentra dentro del fichero “EncriptarPassword.php”.</w:t>
+      </w:r>
+    </w:p>
+    <w:p>
+      <w:pPr>
+        <w:pStyle w:val="TextoDTecnica"/>
+      </w:pPr>
+      <w:r>
+        <w:t>Tras</w:t>
+      </w:r>
+      <w:r>
+        <w:t xml:space="preserve"> calcular el hash, se compara el usuario y el hash calculado con los datos de la base de datos, si devuelve un registro, inicia sesión, sino se muestra un mensaje según el error ocurrido.</w:t>
+      </w:r>
+    </w:p>
+    <w:p>
+      <w:pPr>
+        <w:pStyle w:val="TextoDTecnica"/>
+        <w:ind w:left="0" w:firstLine="0"/>
+      </w:pPr>
+    </w:p>
+    <w:p>
+      <w:pPr>
+        <w:pStyle w:val="TextoDTecnica"/>
+        <w:numPr>
+          <w:ilvl w:val="0"/>
+          <w:numId w:val="35"/>
+        </w:numPr>
+      </w:pPr>
+      <w:bookmarkStart w:id="48" w:name="Alta_DocumentacionTecnica"/>
+      <w:r>
+        <w:t>Alta</w:t>
+      </w:r>
+    </w:p>
+    <w:bookmarkEnd w:id="48"/>
+    <w:p>
+      <w:pPr>
+        <w:pStyle w:val="TextoDTecnica"/>
+        <w:ind w:left="0" w:firstLine="0"/>
+      </w:pPr>
+    </w:p>
+    <w:p>
+      <w:pPr>
+        <w:pStyle w:val="Sinespaciado"/>
+        <w:jc w:val="both"/>
+      </w:pPr>
+      <w:r>
+        <w:t xml:space="preserve">A diferencia del Login, la página de alta registra según los datos introducidos por el usuario, este mismo a la base de datos. Para ello tenemos tanto código JavaScript como PHP. Como de costumbre, empezaremos comentando el código JavaScript, y para ello, nos situaremos en el directorio </w:t>
+      </w:r>
+      <w:r>
+        <w:rPr>
+          <w:b/>
+          <w:bCs/>
+        </w:rPr>
+        <w:t>“./JS/Alta”:</w:t>
+      </w:r>
+    </w:p>
+    <w:p>
+      <w:pPr>
+        <w:pStyle w:val="Sinespaciado"/>
+        <w:jc w:val="both"/>
+      </w:pPr>
+    </w:p>
+    <w:p>
+      <w:pPr>
+        <w:pStyle w:val="ListaGuinDTecnica"/>
+      </w:pPr>
+      <w:r>
+        <w:t>JSAlta.js</w:t>
+      </w:r>
+    </w:p>
+    <w:p>
+      <w:pPr>
+        <w:pStyle w:val="TextoDTecnica"/>
+      </w:pPr>
+      <w:r>
+        <w:t>En este fichero contamos con 5 funciones.</w:t>
+      </w:r>
+    </w:p>
+    <w:p>
+      <w:pPr>
+        <w:pStyle w:val="TextoDTecnica"/>
+        <w:numPr>
+          <w:ilvl w:val="2"/>
+          <w:numId w:val="12"/>
+        </w:numPr>
+      </w:pPr>
+      <w:r>
+        <w:t>“llamarServidor” y “respuestaServidor”:</w:t>
+      </w:r>
+    </w:p>
+    <w:p>
+      <w:pPr>
+        <w:pStyle w:val="TextoDTecnica"/>
+        <w:ind w:left="2160" w:firstLine="0"/>
+      </w:pPr>
+      <w:r>
+        <w:t xml:space="preserve">La función llamarServidor se ejecuta cuando se pierde el foco en el input del correo. Esta llama al código PHP “estadoUsuRegistro.php” (comentada más adelante) </w:t>
+      </w:r>
+      <w:r>
+        <w:t>y según la respuesta, el div de comprobación mostrará un contenido u otro.</w:t>
+      </w:r>
+    </w:p>
+    <w:p>
+      <w:pPr>
+        <w:pStyle w:val="TextoDTecnica"/>
+        <w:numPr>
+          <w:ilvl w:val="2"/>
+          <w:numId w:val="12"/>
+        </w:numPr>
+      </w:pPr>
+      <w:r>
+        <w:t>“estadoCheckbox” y “habilitarLogin”:</w:t>
+      </w:r>
+    </w:p>
+    <w:p>
+      <w:pPr>
+        <w:pStyle w:val="TextoDTecnica"/>
+        <w:ind w:left="2160" w:firstLine="0"/>
+      </w:pPr>
+      <w:r>
+        <w:t>Si el checkbox de términos y condiciones está activo y se cumplen los requisitos para iniciar sesión, el botón de “Crear cuenta” se habilitará y permitirá al usuario crear su cuenta.</w:t>
+      </w:r>
+    </w:p>
+    <w:p>
+      <w:pPr>
+        <w:pStyle w:val="TextoDTecnica"/>
+        <w:numPr>
+          <w:ilvl w:val="2"/>
+          <w:numId w:val="12"/>
+        </w:numPr>
+      </w:pPr>
+      <w:r>
+        <w:t>“</w:t>
+      </w:r>
+      <w:r>
+        <w:t>comprobarEstadoInputs</w:t>
+      </w:r>
+      <w:r>
+        <w:t>”:</w:t>
+      </w:r>
+    </w:p>
+    <w:p>
+      <w:pPr>
+        <w:pStyle w:val="TextoDTecnica"/>
+        <w:ind w:left="2160" w:firstLine="0"/>
+      </w:pPr>
+      <w:r>
+        <w:t xml:space="preserve">Por </w:t>
+      </w:r>
+      <w:r>
+        <w:t>último</w:t>
+      </w:r>
+      <w:r>
+        <w:t xml:space="preserve"> pero no menos importante, esta función recibe por parámetro el número del input del cual se está perdiendo el foco</w:t>
+      </w:r>
+      <w:r>
+        <w:t>. Si este está vacío, se usa una de las clases que tiene Bootstrap para remarcar el input de color rojo y muestra un pequeño texto debajo de este advirtiendo del campo vacío.</w:t>
+      </w:r>
+    </w:p>
+    <w:p>
+      <w:pPr>
+        <w:pStyle w:val="TextoDTecnica"/>
+        <w:ind w:left="0" w:firstLine="0"/>
+      </w:pPr>
+    </w:p>
+    <w:p>
+      <w:pPr>
+        <w:pStyle w:val="TextoDTecnica"/>
+        <w:ind w:left="0" w:firstLine="0"/>
+        <w:rPr>
+          <w:b/>
+          <w:bCs/>
+        </w:rPr>
+      </w:pPr>
+      <w:r>
+        <w:t xml:space="preserve">Tras comentar el fichero JavaScript, procedemos a comentar el PHP. Para ello nos situamos dentro del directorio </w:t>
+      </w:r>
+      <w:r>
+        <w:rPr>
+          <w:b/>
+          <w:bCs/>
+        </w:rPr>
+        <w:t>“./PHP/Alta/”:</w:t>
+      </w:r>
+    </w:p>
+    <w:p>
+      <w:pPr>
+        <w:pStyle w:val="TextoDTecnica"/>
+        <w:ind w:left="0" w:firstLine="0"/>
+        <w:rPr>
+          <w:b/>
+          <w:bCs/>
+        </w:rPr>
+      </w:pPr>
+    </w:p>
+    <w:p>
+      <w:pPr>
+        <w:pStyle w:val="ListaGuinDTecnica"/>
+      </w:pPr>
+      <w:r>
+        <w:t>estadoUsuRegistro.php</w:t>
+      </w:r>
+    </w:p>
+    <w:p>
+      <w:pPr>
+        <w:pStyle w:val="TextoDTecnica"/>
+      </w:pPr>
+      <w:r>
+        <w:t xml:space="preserve">Este bloque de código PHP se ejecuta a través del bloque Ajax de la función “llamarServidor” que ya se ha comentado anteriormente. Este bloque </w:t>
+      </w:r>
+      <w:r>
+        <w:lastRenderedPageBreak/>
+        <w:t>comprueba que el correo que ha introducido el usuario ya esté registrado en la base de datos, en ese caso, bajo el input del correo saldrá una alerta que advertirá al usuario que el correo ya existe y el programa propondrá dos correos nuevos para que el usuario los</w:t>
+      </w:r>
+      <w:r>
+        <w:t xml:space="preserve"> pueda usar.</w:t>
+      </w:r>
+    </w:p>
+    <w:p>
+      <w:pPr>
+        <w:pStyle w:val="TextoDTecnica"/>
+      </w:pPr>
+    </w:p>
+    <w:p>
+      <w:pPr>
+        <w:pStyle w:val="ListaGuinDTecnica"/>
+      </w:pPr>
+      <w:r>
+        <w:t>CodigoAlta.php</w:t>
+      </w:r>
+    </w:p>
+    <w:p>
+      <w:pPr>
+        <w:pStyle w:val="TextoDTecnica"/>
+      </w:pPr>
+      <w:r>
+        <w:t>En este trozo de código se inserta en la base de datos todos los datos introducidos en los inputs por el usuario. Inicialmente tenemos un método de comprobación que comprueba que el usuario ya esté con la sesión iniciada, en ese caso, este se redirigirá a la página principal.</w:t>
+      </w:r>
+    </w:p>
+    <w:p>
+      <w:pPr>
+        <w:pStyle w:val="TextoDTecnica"/>
+      </w:pPr>
+      <w:r>
+        <w:t xml:space="preserve">Posteriormente pasamos a los métodos de comprobación </w:t>
+      </w:r>
+      <w:r>
+        <w:t>necesarios para proceder con la inserción de los datos en la base de datos. Inicialmente comprobamos que no haya ningún campo vacío, si no lo hay, se comparan las dos contraseñas introducidas por el usuario. Si ambas son iguales, entonces se procede con el cálculo del hash de la contraseña y se introduce los datos del usuario a la base de datos.</w:t>
+      </w:r>
+    </w:p>
+    <w:p>
+      <w:pPr>
+        <w:jc w:val="left"/>
+      </w:pPr>
+    </w:p>
+    <w:p>
+      <w:pPr>
+        <w:pStyle w:val="Prrafodelista"/>
+        <w:numPr>
+          <w:ilvl w:val="0"/>
+          <w:numId w:val="35"/>
+        </w:numPr>
+        <w:jc w:val="left"/>
+        <w:rPr>
+          <w:rFonts w:eastAsiaTheme="minorEastAsia"/>
+          <w:lang w:eastAsia="es-ES"/>
+        </w:rPr>
+      </w:pPr>
+      <w:bookmarkStart w:id="49" w:name="ModificarUsuario_DocumentacionTecnica"/>
       <w:r>
         <w:t>Modificar usuario</w:t>
       </w:r>
-      <w:bookmarkEnd w:id="48"/>
+      <w:bookmarkEnd w:id="49"/>
     </w:p>
     <w:p>
       <w:pPr>
@@ -16667,10 +16783,7 @@
         <w:t>Este bloque de código es completamente igual que el que tenemos en el fichero de “./PHP/</w:t>
       </w:r>
       <w:r>
-        <w:t xml:space="preserve"> </w:t>
-      </w:r>
-      <w:r>
-        <w:t>estadoUsuRegistro</w:t>
+        <w:t xml:space="preserve"> estadoUsuRegistro</w:t>
       </w:r>
       <w:r>
         <w:t>.php”; Comprobamos la existencia del correo en la base de datos y en el caso de que exista, el programa lanzará un mensaje de error.</w:t>
@@ -16764,12 +16877,12 @@
       <w:pPr>
         <w:pStyle w:val="Ttulo2"/>
       </w:pPr>
-      <w:bookmarkStart w:id="49" w:name="_Toc133744373"/>
+      <w:bookmarkStart w:id="50" w:name="_Toc133841692"/>
       <w:r>
         <w:lastRenderedPageBreak/>
         <w:t>Documentación de usuario</w:t>
       </w:r>
-      <w:bookmarkEnd w:id="49"/>
+      <w:bookmarkEnd w:id="50"/>
     </w:p>
     <w:p>
       <w:pPr>
@@ -16797,12 +16910,12 @@
       <w:pPr>
         <w:pStyle w:val="Ttulo1"/>
       </w:pPr>
-      <w:bookmarkStart w:id="50" w:name="_Toc133744374"/>
+      <w:bookmarkStart w:id="51" w:name="_Toc133841693"/>
       <w:r>
         <w:lastRenderedPageBreak/>
         <w:t>CONCLUSIONES</w:t>
       </w:r>
-      <w:bookmarkEnd w:id="50"/>
+      <w:bookmarkEnd w:id="51"/>
     </w:p>
     <w:p>
       <w:pPr>
@@ -16881,12 +16994,12 @@
       <w:pPr>
         <w:pStyle w:val="Ttulo1"/>
       </w:pPr>
-      <w:bookmarkStart w:id="51" w:name="_Toc133744375"/>
+      <w:bookmarkStart w:id="52" w:name="_Toc133841694"/>
       <w:r>
         <w:lastRenderedPageBreak/>
         <w:t>WEBGRAFÍA</w:t>
       </w:r>
-      <w:bookmarkEnd w:id="51"/>
+      <w:bookmarkEnd w:id="52"/>
     </w:p>
     <w:p/>
     <w:p>
@@ -18890,7 +19003,7 @@
   <w:abstractNum w:abstractNumId="12" w15:restartNumberingAfterBreak="0">
     <w:nsid w:val="30FF6F41"/>
     <w:multiLevelType w:val="hybridMultilevel"/>
-    <w:tmpl w:val="69B25FC8"/>
+    <w:tmpl w:val="D5DE5EC4"/>
     <w:lvl w:ilvl="0" w:tplc="0C0A0009">
       <w:start w:val="1"/>
       <w:numFmt w:val="bullet"/>

</xml_diff>